<commit_message>
Add functional test descritpion
</commit_message>
<xml_diff>
--- a/Praktikum 1.docx
+++ b/Praktikum 1.docx
@@ -140,21 +140,12 @@
                 <w:bCs/>
               </w:rPr>
             </w:pPr>
-            <w:proofErr w:type="spellStart"/>
             <w:r>
               <w:rPr>
                 <w:b/>
                 <w:bCs/>
               </w:rPr>
-              <w:t>Matrikelnr</w:t>
-            </w:r>
-            <w:proofErr w:type="spellEnd"/>
-            <w:r>
-              <w:rPr>
-                <w:b/>
-                <w:bCs/>
-              </w:rPr>
-              <w:t>.:</w:t>
+              <w:t>Matrikelnr.:</w:t>
             </w:r>
           </w:p>
         </w:tc>
@@ -193,21 +184,7 @@
                 <w:b/>
                 <w:bCs/>
               </w:rPr>
-              <w:t xml:space="preserve">Praktikant </w:t>
-            </w:r>
-            <w:r>
-              <w:rPr>
-                <w:b/>
-                <w:bCs/>
-              </w:rPr>
-              <w:t>2</w:t>
-            </w:r>
-            <w:r>
-              <w:rPr>
-                <w:b/>
-                <w:bCs/>
-              </w:rPr>
-              <w:t>:</w:t>
+              <w:t>Praktikant 2:</w:t>
             </w:r>
           </w:p>
         </w:tc>
@@ -250,21 +227,12 @@
                 <w:bCs/>
               </w:rPr>
             </w:pPr>
-            <w:proofErr w:type="spellStart"/>
             <w:r>
               <w:rPr>
                 <w:b/>
                 <w:bCs/>
               </w:rPr>
-              <w:t>Matrikelnr</w:t>
-            </w:r>
-            <w:proofErr w:type="spellEnd"/>
-            <w:r>
-              <w:rPr>
-                <w:b/>
-                <w:bCs/>
-              </w:rPr>
-              <w:t>.:</w:t>
+              <w:t>Matrikelnr.:</w:t>
             </w:r>
           </w:p>
         </w:tc>
@@ -296,7 +264,45 @@
         <w:t>Funktionstest</w:t>
       </w:r>
     </w:p>
-    <w:p/>
+    <w:p>
+      <w:pPr>
+        <w:pStyle w:val="Listenabsatz"/>
+        <w:numPr>
+          <w:ilvl w:val="0"/>
+          <w:numId w:val="4"/>
+        </w:numPr>
+      </w:pPr>
+      <w:r>
+        <w:t>Alle Banken &amp; Börsen geben nach 45s alle Werte aller Wertpapiere aus</w:t>
+      </w:r>
+    </w:p>
+    <w:p>
+      <w:pPr>
+        <w:pStyle w:val="Listenabsatz"/>
+        <w:numPr>
+          <w:ilvl w:val="0"/>
+          <w:numId w:val="4"/>
+        </w:numPr>
+      </w:pPr>
+      <w:r>
+        <w:t>Erwartung: Die Werte der einzelnen Börsen &amp; Banken sind identisch</w:t>
+      </w:r>
+    </w:p>
+    <w:p>
+      <w:pPr>
+        <w:pStyle w:val="Listenabsatz"/>
+        <w:numPr>
+          <w:ilvl w:val="0"/>
+          <w:numId w:val="4"/>
+        </w:numPr>
+      </w:pPr>
+      <w:r>
+        <w:t xml:space="preserve">Ergebnis: </w:t>
+      </w:r>
+      <w:r>
+        <w:t>Die Werte sind identisch</w:t>
+      </w:r>
+    </w:p>
     <w:p>
       <w:pPr>
         <w:pStyle w:val="berschrift1"/>
@@ -400,13 +406,8 @@
           <w:numId w:val="1"/>
         </w:numPr>
       </w:pPr>
-      <w:proofErr w:type="spellStart"/>
-      <w:r>
-        <w:t>Avg</w:t>
-      </w:r>
-      <w:proofErr w:type="spellEnd"/>
-      <w:r>
-        <w:t>:</w:t>
+      <w:r>
+        <w:t>Avg:</w:t>
       </w:r>
       <w:r>
         <w:tab/>
@@ -445,16 +446,7 @@
         </w:numPr>
       </w:pPr>
       <w:r>
-        <w:t>100</w:t>
-      </w:r>
-      <w:r>
-        <w:t xml:space="preserve"> Messungen, 1 Börse – 2</w:t>
-      </w:r>
-      <w:r>
-        <w:t>5</w:t>
-      </w:r>
-      <w:r>
-        <w:t xml:space="preserve"> Banken</w:t>
+        <w:t>100 Messungen, 1 Börse – 25 Banken</w:t>
       </w:r>
     </w:p>
     <w:p>
@@ -483,13 +475,8 @@
           <w:numId w:val="1"/>
         </w:numPr>
       </w:pPr>
-      <w:proofErr w:type="spellStart"/>
-      <w:r>
-        <w:t>Avg</w:t>
-      </w:r>
-      <w:proofErr w:type="spellEnd"/>
-      <w:r>
-        <w:t>:</w:t>
+      <w:r>
+        <w:t>Avg:</w:t>
       </w:r>
       <w:r>
         <w:tab/>
@@ -566,13 +553,8 @@
           <w:numId w:val="1"/>
         </w:numPr>
       </w:pPr>
-      <w:proofErr w:type="spellStart"/>
-      <w:r>
-        <w:t>Avg</w:t>
-      </w:r>
-      <w:proofErr w:type="spellEnd"/>
-      <w:r>
-        <w:t>:</w:t>
+      <w:r>
+        <w:t>Avg:</w:t>
       </w:r>
       <w:r>
         <w:tab/>
@@ -895,6 +877,119 @@
     </w:lvl>
   </w:abstractNum>
   <w:abstractNum w:abstractNumId="1" w15:restartNumberingAfterBreak="0">
+    <w:nsid w:val="20DC5558"/>
+    <w:multiLevelType w:val="hybridMultilevel"/>
+    <w:tmpl w:val="AECEC7D6"/>
+    <w:lvl w:ilvl="0" w:tplc="04070001">
+      <w:start w:val="1"/>
+      <w:numFmt w:val="bullet"/>
+      <w:lvlText w:val=""/>
+      <w:lvlJc w:val="left"/>
+      <w:pPr>
+        <w:ind w:left="720" w:hanging="360"/>
+      </w:pPr>
+      <w:rPr>
+        <w:rFonts w:ascii="Symbol" w:hAnsi="Symbol" w:hint="default"/>
+      </w:rPr>
+    </w:lvl>
+    <w:lvl w:ilvl="1" w:tplc="04070003" w:tentative="1">
+      <w:start w:val="1"/>
+      <w:numFmt w:val="bullet"/>
+      <w:lvlText w:val="o"/>
+      <w:lvlJc w:val="left"/>
+      <w:pPr>
+        <w:ind w:left="1440" w:hanging="360"/>
+      </w:pPr>
+      <w:rPr>
+        <w:rFonts w:ascii="Courier New" w:hAnsi="Courier New" w:cs="Courier New" w:hint="default"/>
+      </w:rPr>
+    </w:lvl>
+    <w:lvl w:ilvl="2" w:tplc="04070005" w:tentative="1">
+      <w:start w:val="1"/>
+      <w:numFmt w:val="bullet"/>
+      <w:lvlText w:val=""/>
+      <w:lvlJc w:val="left"/>
+      <w:pPr>
+        <w:ind w:left="2160" w:hanging="360"/>
+      </w:pPr>
+      <w:rPr>
+        <w:rFonts w:ascii="Wingdings" w:hAnsi="Wingdings" w:hint="default"/>
+      </w:rPr>
+    </w:lvl>
+    <w:lvl w:ilvl="3" w:tplc="04070001" w:tentative="1">
+      <w:start w:val="1"/>
+      <w:numFmt w:val="bullet"/>
+      <w:lvlText w:val=""/>
+      <w:lvlJc w:val="left"/>
+      <w:pPr>
+        <w:ind w:left="2880" w:hanging="360"/>
+      </w:pPr>
+      <w:rPr>
+        <w:rFonts w:ascii="Symbol" w:hAnsi="Symbol" w:hint="default"/>
+      </w:rPr>
+    </w:lvl>
+    <w:lvl w:ilvl="4" w:tplc="04070003" w:tentative="1">
+      <w:start w:val="1"/>
+      <w:numFmt w:val="bullet"/>
+      <w:lvlText w:val="o"/>
+      <w:lvlJc w:val="left"/>
+      <w:pPr>
+        <w:ind w:left="3600" w:hanging="360"/>
+      </w:pPr>
+      <w:rPr>
+        <w:rFonts w:ascii="Courier New" w:hAnsi="Courier New" w:cs="Courier New" w:hint="default"/>
+      </w:rPr>
+    </w:lvl>
+    <w:lvl w:ilvl="5" w:tplc="04070005" w:tentative="1">
+      <w:start w:val="1"/>
+      <w:numFmt w:val="bullet"/>
+      <w:lvlText w:val=""/>
+      <w:lvlJc w:val="left"/>
+      <w:pPr>
+        <w:ind w:left="4320" w:hanging="360"/>
+      </w:pPr>
+      <w:rPr>
+        <w:rFonts w:ascii="Wingdings" w:hAnsi="Wingdings" w:hint="default"/>
+      </w:rPr>
+    </w:lvl>
+    <w:lvl w:ilvl="6" w:tplc="04070001" w:tentative="1">
+      <w:start w:val="1"/>
+      <w:numFmt w:val="bullet"/>
+      <w:lvlText w:val=""/>
+      <w:lvlJc w:val="left"/>
+      <w:pPr>
+        <w:ind w:left="5040" w:hanging="360"/>
+      </w:pPr>
+      <w:rPr>
+        <w:rFonts w:ascii="Symbol" w:hAnsi="Symbol" w:hint="default"/>
+      </w:rPr>
+    </w:lvl>
+    <w:lvl w:ilvl="7" w:tplc="04070003" w:tentative="1">
+      <w:start w:val="1"/>
+      <w:numFmt w:val="bullet"/>
+      <w:lvlText w:val="o"/>
+      <w:lvlJc w:val="left"/>
+      <w:pPr>
+        <w:ind w:left="5760" w:hanging="360"/>
+      </w:pPr>
+      <w:rPr>
+        <w:rFonts w:ascii="Courier New" w:hAnsi="Courier New" w:cs="Courier New" w:hint="default"/>
+      </w:rPr>
+    </w:lvl>
+    <w:lvl w:ilvl="8" w:tplc="04070005" w:tentative="1">
+      <w:start w:val="1"/>
+      <w:numFmt w:val="bullet"/>
+      <w:lvlText w:val=""/>
+      <w:lvlJc w:val="left"/>
+      <w:pPr>
+        <w:ind w:left="6480" w:hanging="360"/>
+      </w:pPr>
+      <w:rPr>
+        <w:rFonts w:ascii="Wingdings" w:hAnsi="Wingdings" w:hint="default"/>
+      </w:rPr>
+    </w:lvl>
+  </w:abstractNum>
+  <w:abstractNum w:abstractNumId="2" w15:restartNumberingAfterBreak="0">
     <w:nsid w:val="2C1C78E7"/>
     <w:multiLevelType w:val="hybridMultilevel"/>
     <w:tmpl w:val="F61E5D70"/>
@@ -1007,7 +1102,7 @@
       </w:rPr>
     </w:lvl>
   </w:abstractNum>
-  <w:abstractNum w:abstractNumId="2" w15:restartNumberingAfterBreak="0">
+  <w:abstractNum w:abstractNumId="3" w15:restartNumberingAfterBreak="0">
     <w:nsid w:val="5D085748"/>
     <w:multiLevelType w:val="hybridMultilevel"/>
     <w:tmpl w:val="404AE9E2"/>
@@ -1124,9 +1219,12 @@
     <w:abstractNumId w:val="0"/>
   </w:num>
   <w:num w:numId="2" w16cid:durableId="913321134">
+    <w:abstractNumId w:val="3"/>
+  </w:num>
+  <w:num w:numId="3" w16cid:durableId="431127748">
     <w:abstractNumId w:val="2"/>
   </w:num>
-  <w:num w:numId="3" w16cid:durableId="431127748">
+  <w:num w:numId="4" w16cid:durableId="253516422">
     <w:abstractNumId w:val="1"/>
   </w:num>
 </w:numbering>

</xml_diff>